<commit_message>
replace macros with function
</commit_message>
<xml_diff>
--- a/KIT205 Assignment 2 - Optimizing A Star.docx
+++ b/KIT205 Assignment 2 - Optimizing A Star.docx
@@ -192,11 +192,7 @@
         <w:t>If any node adjacent to the current node has a smaller heuristic, we can choose one of these nodes to immediately check after the current node</w:t>
       </w:r>
       <w:r>
-        <w:t xml:space="preserve">. This works because we know that </w:t>
-      </w:r>
-      <w:proofErr w:type="spellStart"/>
-      <w:r>
-        <w:t>f</w:t>
+        <w:t>. This works because we know that f</w:t>
       </w:r>
       <w:r>
         <w:rPr>
@@ -204,13 +200,8 @@
         </w:rPr>
         <w:t>current</w:t>
       </w:r>
-      <w:proofErr w:type="spellEnd"/>
-      <w:r>
-        <w:t xml:space="preserve"> was a minimum value of the heap, and for any child </w:t>
-      </w:r>
-      <w:proofErr w:type="spellStart"/>
-      <w:r>
-        <w:t>f</w:t>
+      <w:r>
+        <w:t xml:space="preserve"> was a minimum value of the heap, and for any child f</w:t>
       </w:r>
       <w:r>
         <w:rPr>
@@ -218,13 +209,8 @@
         </w:rPr>
         <w:t>child</w:t>
       </w:r>
-      <w:proofErr w:type="spellEnd"/>
-      <w:r>
-        <w:t xml:space="preserve"> = </w:t>
-      </w:r>
-      <w:proofErr w:type="spellStart"/>
-      <w:r>
-        <w:t>g</w:t>
+      <w:r>
+        <w:t xml:space="preserve"> = g</w:t>
       </w:r>
       <w:r>
         <w:rPr>
@@ -232,13 +218,8 @@
         </w:rPr>
         <w:t>child</w:t>
       </w:r>
-      <w:proofErr w:type="spellEnd"/>
-      <w:r>
-        <w:t xml:space="preserve"> + </w:t>
-      </w:r>
-      <w:proofErr w:type="spellStart"/>
-      <w:r>
-        <w:t>h</w:t>
+      <w:r>
+        <w:t xml:space="preserve"> + h</w:t>
       </w:r>
       <w:r>
         <w:rPr>
@@ -246,36 +227,65 @@
         </w:rPr>
         <w:t>child</w:t>
       </w:r>
-      <w:proofErr w:type="spellEnd"/>
-      <w:r>
-        <w:t xml:space="preserve"> = (</w:t>
-      </w:r>
-      <w:proofErr w:type="spellStart"/>
-      <w:r>
-        <w:t>g</w:t>
+      <w:r>
+        <w:t xml:space="preserve"> = (g</w:t>
       </w:r>
       <w:r>
         <w:rPr>
           <w:vertAlign w:val="subscript"/>
         </w:rPr>
+        <w:t xml:space="preserve">current </w:t>
+      </w:r>
+      <w:r>
+        <w:t>+ 1) + (h</w:t>
+      </w:r>
+      <w:r>
+        <w:softHyphen/>
+      </w:r>
+      <w:r>
+        <w:rPr>
+          <w:vertAlign w:val="subscript"/>
+        </w:rPr>
+        <w:t xml:space="preserve">current </w:t>
+      </w:r>
+      <w:r>
+        <w:t>± 1) = f</w:t>
+      </w:r>
+      <w:r>
+        <w:rPr>
+          <w:vertAlign w:val="subscript"/>
+        </w:rPr>
+        <w:t xml:space="preserve">current </w:t>
+      </w:r>
+      <w:r>
+        <w:t>+ 1 ± 1, so f</w:t>
+      </w:r>
+      <w:r>
+        <w:rPr>
+          <w:vertAlign w:val="subscript"/>
+        </w:rPr>
+        <w:t>child</w:t>
+      </w:r>
+      <w:r>
+        <w:t xml:space="preserve"> &gt;= f</w:t>
+      </w:r>
+      <w:r>
+        <w:rPr>
+          <w:vertAlign w:val="subscript"/>
+        </w:rPr>
         <w:t>current</w:t>
       </w:r>
-      <w:proofErr w:type="spellEnd"/>
+      <w:r>
+        <w:t>, so if we find a node such that f</w:t>
+      </w:r>
       <w:r>
         <w:rPr>
           <w:vertAlign w:val="subscript"/>
         </w:rPr>
-        <w:t xml:space="preserve"> </w:t>
-      </w:r>
-      <w:r>
-        <w:t>+ 1) + (</w:t>
-      </w:r>
-      <w:proofErr w:type="spellStart"/>
-      <w:r>
-        <w:t>h</w:t>
-      </w:r>
-      <w:r>
-        <w:softHyphen/>
+        <w:t>child</w:t>
+      </w:r>
+      <w:r>
+        <w:t xml:space="preserve"> = f</w:t>
       </w:r>
       <w:r>
         <w:rPr>
@@ -283,89 +293,6 @@
         </w:rPr>
         <w:t>current</w:t>
       </w:r>
-      <w:proofErr w:type="spellEnd"/>
-      <w:r>
-        <w:rPr>
-          <w:vertAlign w:val="subscript"/>
-        </w:rPr>
-        <w:t xml:space="preserve"> </w:t>
-      </w:r>
-      <w:r>
-        <w:t xml:space="preserve">± 1) = </w:t>
-      </w:r>
-      <w:proofErr w:type="spellStart"/>
-      <w:r>
-        <w:t>f</w:t>
-      </w:r>
-      <w:r>
-        <w:rPr>
-          <w:vertAlign w:val="subscript"/>
-        </w:rPr>
-        <w:t>current</w:t>
-      </w:r>
-      <w:proofErr w:type="spellEnd"/>
-      <w:r>
-        <w:rPr>
-          <w:vertAlign w:val="subscript"/>
-        </w:rPr>
-        <w:t xml:space="preserve"> </w:t>
-      </w:r>
-      <w:r>
-        <w:t xml:space="preserve">+ 1 ± 1, so </w:t>
-      </w:r>
-      <w:proofErr w:type="spellStart"/>
-      <w:r>
-        <w:t>f</w:t>
-      </w:r>
-      <w:r>
-        <w:rPr>
-          <w:vertAlign w:val="subscript"/>
-        </w:rPr>
-        <w:t>child</w:t>
-      </w:r>
-      <w:proofErr w:type="spellEnd"/>
-      <w:r>
-        <w:t xml:space="preserve"> &gt;= </w:t>
-      </w:r>
-      <w:proofErr w:type="spellStart"/>
-      <w:r>
-        <w:t>f</w:t>
-      </w:r>
-      <w:r>
-        <w:rPr>
-          <w:vertAlign w:val="subscript"/>
-        </w:rPr>
-        <w:t>current</w:t>
-      </w:r>
-      <w:proofErr w:type="spellEnd"/>
-      <w:r>
-        <w:t xml:space="preserve">, so if we find a node such that </w:t>
-      </w:r>
-      <w:proofErr w:type="spellStart"/>
-      <w:r>
-        <w:t>f</w:t>
-      </w:r>
-      <w:r>
-        <w:rPr>
-          <w:vertAlign w:val="subscript"/>
-        </w:rPr>
-        <w:t>child</w:t>
-      </w:r>
-      <w:proofErr w:type="spellEnd"/>
-      <w:r>
-        <w:t xml:space="preserve"> = </w:t>
-      </w:r>
-      <w:proofErr w:type="spellStart"/>
-      <w:r>
-        <w:t>f</w:t>
-      </w:r>
-      <w:r>
-        <w:rPr>
-          <w:vertAlign w:val="subscript"/>
-        </w:rPr>
-        <w:t>current</w:t>
-      </w:r>
-      <w:proofErr w:type="spellEnd"/>
       <w:r>
         <w:t>, we know that it must be a minimum value of the heap, so we can safely choose it as the next node to search without adding it to the heap.</w:t>
       </w:r>
@@ -497,11 +424,9 @@
         <w:lastRenderedPageBreak/>
         <w:t xml:space="preserve">Prune(graph, </w:t>
       </w:r>
-      <w:proofErr w:type="spellStart"/>
       <w:r>
         <w:t>coord</w:t>
       </w:r>
-      <w:proofErr w:type="spellEnd"/>
       <w:r>
         <w:t>):</w:t>
       </w:r>
@@ -510,11 +435,9 @@
       <w:r>
         <w:t xml:space="preserve">  If cell at </w:t>
       </w:r>
-      <w:proofErr w:type="spellStart"/>
       <w:r>
         <w:t>coord</w:t>
       </w:r>
-      <w:proofErr w:type="spellEnd"/>
       <w:r>
         <w:t xml:space="preserve"> is already a wall or pruned, or it is the start or end cell, return</w:t>
       </w:r>
@@ -529,34 +452,22 @@
       <w:r>
         <w:t xml:space="preserve"> neighbours of </w:t>
       </w:r>
-      <w:proofErr w:type="spellStart"/>
       <w:r>
         <w:t>coord</w:t>
       </w:r>
-      <w:proofErr w:type="spellEnd"/>
-    </w:p>
-    <w:p>
-      <w:r>
-        <w:t xml:space="preserve">  If </w:t>
-      </w:r>
-      <w:proofErr w:type="spellStart"/>
-      <w:r>
-        <w:t>should_prune</w:t>
-      </w:r>
-      <w:proofErr w:type="spellEnd"/>
-      <w:r>
-        <w:t>(neighbours):</w:t>
+    </w:p>
+    <w:p>
+      <w:r>
+        <w:t xml:space="preserve">  If should_prune(neighbours):</w:t>
       </w:r>
     </w:p>
     <w:p>
       <w:r>
         <w:t xml:space="preserve">    Mark cell at </w:t>
       </w:r>
-      <w:proofErr w:type="spellStart"/>
       <w:r>
         <w:t>coord</w:t>
       </w:r>
-      <w:proofErr w:type="spellEnd"/>
       <w:r>
         <w:t xml:space="preserve"> as pruned</w:t>
       </w:r>
@@ -571,11 +482,9 @@
       <w:r>
         <w:t xml:space="preserve"> neighbours of </w:t>
       </w:r>
-      <w:proofErr w:type="spellStart"/>
       <w:r>
         <w:t>coord</w:t>
       </w:r>
-      <w:proofErr w:type="spellEnd"/>
     </w:p>
     <w:p/>
     <w:p>
@@ -593,13 +502,8 @@
       <w:r>
         <w:t xml:space="preserve">, we can optimize </w:t>
       </w:r>
-      <w:proofErr w:type="spellStart"/>
-      <w:r>
-        <w:t>should_prune</w:t>
-      </w:r>
-      <w:proofErr w:type="spellEnd"/>
-      <w:r>
-        <w:t xml:space="preserve"> by</w:t>
+      <w:r>
+        <w:t>should_prune by</w:t>
       </w:r>
       <w:r>
         <w:t xml:space="preserve"> packing the neighbours into an index and</w:t>
@@ -700,23 +604,7 @@
     </w:p>
     <w:p>
       <w:r>
-        <w:t xml:space="preserve">In our analysis, we know our start and end points ahead of time, so we can avoid pruning them. In another scenario, we might not know how to avoid pruning away our start and end points. If we prune away the start or end point, we can solve it in two ways, either we can use </w:t>
-      </w:r>
-      <w:proofErr w:type="spellStart"/>
-      <w:r>
-        <w:t>floodfill</w:t>
-      </w:r>
-      <w:proofErr w:type="spellEnd"/>
-      <w:r>
-        <w:t xml:space="preserve"> to </w:t>
-      </w:r>
-      <w:proofErr w:type="spellStart"/>
-      <w:r>
-        <w:t>unprune</w:t>
-      </w:r>
-      <w:proofErr w:type="spellEnd"/>
-      <w:r>
-        <w:t xml:space="preserve"> all pruned nodes around the point, or we can permit the pathfinder to move from a pruned node to another pruned node.</w:t>
+        <w:t>In our analysis, we know our start and end points ahead of time, so we can avoid pruning them. In another scenario, we might not know how to avoid pruning away our start and end points. If we prune away the start or end point, we can solve it in two ways, either we can use floodfill to unprune all pruned nodes around the point, or we can permit the pathfinder to move from a pruned node to another pruned node.</w:t>
       </w:r>
     </w:p>
     <w:p>
@@ -750,15 +638,7 @@
         <w:t>, A*</w:t>
       </w:r>
       <w:r>
-        <w:t xml:space="preserve"> is equivalent to </w:t>
-      </w:r>
-      <w:proofErr w:type="spellStart"/>
-      <w:r>
-        <w:t>dijkstra’s</w:t>
-      </w:r>
-      <w:proofErr w:type="spellEnd"/>
-      <w:r>
-        <w:t xml:space="preserve"> algorithm and</w:t>
+        <w:t xml:space="preserve"> is equivalent to dijkstra’s algorithm and</w:t>
       </w:r>
       <w:r>
         <w:t xml:space="preserve"> </w:t>
@@ -785,63 +665,112 @@
         <w:t xml:space="preserve">. </w:t>
       </w:r>
       <w:r>
-        <w:t>In our application, the graph is known to be a uniform grid, which reduces the worst case performance to O(</w:t>
-      </w:r>
-      <w:proofErr w:type="spellStart"/>
-      <w:r>
+        <w:t>In our application, the graph is known to be a uniform grid, which reduces the worst case performance to O(d</w:t>
+      </w:r>
+      <w:r>
+        <w:rPr>
+          <w:vertAlign w:val="superscript"/>
+        </w:rPr>
+        <w:t>n</w:t>
+      </w:r>
+      <w:r>
+        <w:t xml:space="preserve">) nodes, where n is the dimensionality of our grid. </w:t>
+      </w:r>
+      <w:r>
+        <w:t>On an arbitrary graph, the average case time complexity is O(b*</w:t>
+      </w:r>
+      <w:r>
+        <w:rPr>
+          <w:vertAlign w:val="superscript"/>
+        </w:rPr>
         <w:t>d</w:t>
       </w:r>
       <w:r>
+        <w:t>)[3] where b</w:t>
+      </w:r>
+      <w:r>
         <w:rPr>
           <w:vertAlign w:val="superscript"/>
         </w:rPr>
+        <w:t>*</w:t>
+      </w:r>
+      <w:r>
+        <w:t xml:space="preserve"> is the modified branching factor given by the heuristic, which must be experimentally determined, and can approach 1 for very accurate heuristics, we can do a similar experiment to determine time complexity on our grid, O(d*</w:t>
+      </w:r>
+      <w:r>
+        <w:rPr>
+          <w:vertAlign w:val="superscript"/>
+        </w:rPr>
         <w:t>n</w:t>
       </w:r>
-      <w:proofErr w:type="spellEnd"/>
-      <w:r>
-        <w:t xml:space="preserve">) nodes, where n is the dimensionality of our grid. </w:t>
-      </w:r>
-      <w:r>
-        <w:t>On an arbitrary graph, the average case time complexity is O(b*</w:t>
+      <w:r>
+        <w:t>), where d* must be experimentally determined.</w:t>
+      </w:r>
+      <w:r>
+        <w:t xml:space="preserve"> In addition to the number of nodes visited, we must also consider the cost of adding and removing nodes from the heap, which in our case is a binary heap, and so has O(log(</w:t>
+      </w:r>
+      <w:r>
+        <w:t>m</w:t>
+      </w:r>
+      <w:r>
+        <w:t>)) time complexity</w:t>
+      </w:r>
+      <w:r>
+        <w:t>, where m is the number of nodes added, d*</w:t>
       </w:r>
       <w:r>
         <w:rPr>
           <w:vertAlign w:val="superscript"/>
         </w:rPr>
+        <w:t>n</w:t>
+      </w:r>
+      <w:r>
+        <w:t xml:space="preserve">. This means our total time complexity is </w:t>
+      </w:r>
+      <w:r>
+        <w:t>O(</w:t>
+      </w:r>
+      <w:r>
         <w:t>d</w:t>
       </w:r>
       <w:r>
-        <w:t>)[3] where b</w:t>
+        <w:t>*</w:t>
       </w:r>
       <w:r>
         <w:rPr>
           <w:vertAlign w:val="superscript"/>
         </w:rPr>
+        <w:t>n</w:t>
+      </w:r>
+      <w:r>
+        <w:t>log(</w:t>
+      </w:r>
+      <w:r>
+        <w:t>d</w:t>
+      </w:r>
+      <w:r>
         <w:t>*</w:t>
       </w:r>
       <w:r>
-        <w:t xml:space="preserve"> is the modified branching factor given by the heuristic, which must be experimentally determined, and can approach 1 for very accurate heuristics, we can do a similar experiment to determine time complexity on our grid, O(d*</w:t>
-      </w:r>
-      <w:r>
         <w:rPr>
           <w:vertAlign w:val="superscript"/>
         </w:rPr>
         <w:t>n</w:t>
       </w:r>
       <w:r>
-        <w:t>), where d* must be experimentally determined.</w:t>
-      </w:r>
-      <w:r>
-        <w:t xml:space="preserve"> In addition to the number of nodes visited, we must also consider the cost of adding and removing nodes from the heap, which in our case is a binary heap, and so has O(log(</w:t>
-      </w:r>
-      <w:r>
-        <w:t>m</w:t>
-      </w:r>
-      <w:r>
-        <w:t>)) time complexity</w:t>
-      </w:r>
-      <w:r>
-        <w:t>, where m is the number of nodes added, d*</w:t>
+        <w:t>))</w:t>
+      </w:r>
+      <w:r>
+        <w:t>. We choose to statically allocate a closed set equal to the size of the graph, so our memory complexity is O(V), where V is the number of vertices</w:t>
+      </w:r>
+      <w:r>
+        <w:t>, if this became a limiting factor we could instead use a hashmap, reducing our memory complexity to O(</w:t>
+      </w:r>
+      <w:r>
+        <w:t>d</w:t>
+      </w:r>
+      <w:r>
+        <w:t>*</w:t>
       </w:r>
       <w:r>
         <w:rPr>
@@ -850,10 +779,7 @@
         <w:t>n</w:t>
       </w:r>
       <w:r>
-        <w:t xml:space="preserve">. This means our total time complexity is </w:t>
-      </w:r>
-      <w:r>
-        <w:t>O(</w:t>
+        <w:t>log(</w:t>
       </w:r>
       <w:r>
         <w:t>d</w:t>
@@ -861,7 +787,6 @@
       <w:r>
         <w:t>*</w:t>
       </w:r>
-      <w:proofErr w:type="spellStart"/>
       <w:r>
         <w:rPr>
           <w:vertAlign w:val="superscript"/>
@@ -869,17 +794,56 @@
         <w:t>n</w:t>
       </w:r>
       <w:r>
-        <w:t>log</w:t>
-      </w:r>
-      <w:proofErr w:type="spellEnd"/>
-      <w:r>
-        <w:t>(</w:t>
-      </w:r>
-      <w:r>
-        <w:t>d</w:t>
-      </w:r>
-      <w:r>
-        <w:t>*</w:t>
+        <w:t>))</w:t>
+      </w:r>
+      <w:r>
+        <w:t>, or we could use the graph itself to path, although this would have a time complexity cost</w:t>
+      </w:r>
+      <w:r>
+        <w:t>.</w:t>
+      </w:r>
+    </w:p>
+    <w:p>
+      <w:r>
+        <w:t>Both of our optimizations reduce the number of nodes that must be search</w:t>
+      </w:r>
+      <w:r>
+        <w:t>ed</w:t>
+      </w:r>
+      <w:r>
+        <w:t xml:space="preserve"> by a constant factor, </w:t>
+      </w:r>
+      <w:r>
+        <w:t>this does not change our overall time complexity</w:t>
+      </w:r>
+      <w:r>
+        <w:t xml:space="preserve">, so we expect a constant increase in speed from each optimization, rather than an increase that grows with </w:t>
+      </w:r>
+      <w:r>
+        <w:t>the size b*</w:t>
+      </w:r>
+      <w:r>
+        <w:t>.</w:t>
+      </w:r>
+    </w:p>
+    <w:p>
+      <w:r>
+        <w:t>Lookahead uses strictly less memory than A*</w:t>
+      </w:r>
+      <w:r>
+        <w:t>.</w:t>
+      </w:r>
+      <w:r>
+        <w:t xml:space="preserve"> </w:t>
+      </w:r>
+      <w:r>
+        <w:t>T</w:t>
+      </w:r>
+      <w:r>
+        <w:t>he memory usage of pruning depends on whether we’re permitted to modify the graph in-place or must allocate a new graph, if we must allocate a new graph then the memory complexity of pruning is O(V)</w:t>
+      </w:r>
+      <w:r>
+        <w:t>, where V &gt;&gt; d*</w:t>
       </w:r>
       <w:r>
         <w:rPr>
@@ -888,29 +852,8 @@
         <w:t>n</w:t>
       </w:r>
       <w:r>
-        <w:t>))</w:t>
-      </w:r>
-      <w:r>
-        <w:t>. We choose to statically allocate a closed set equal to the size of the graph, so our memory complexity is O(V), where V is the number of vertices</w:t>
-      </w:r>
-      <w:r>
-        <w:t xml:space="preserve">, if this became a limiting factor we could instead use a </w:t>
-      </w:r>
-      <w:proofErr w:type="spellStart"/>
-      <w:r>
-        <w:t>hashmap</w:t>
-      </w:r>
-      <w:proofErr w:type="spellEnd"/>
-      <w:r>
-        <w:t>, reducing our memory complexity to O(</w:t>
-      </w:r>
-      <w:r>
-        <w:t>d</w:t>
-      </w:r>
-      <w:r>
-        <w:t>*</w:t>
-      </w:r>
-      <w:proofErr w:type="spellStart"/>
+        <w:t>log(d*</w:t>
+      </w:r>
       <w:r>
         <w:rPr>
           <w:vertAlign w:val="superscript"/>
@@ -918,26 +861,7 @@
         <w:t>n</w:t>
       </w:r>
       <w:r>
-        <w:t>log</w:t>
-      </w:r>
-      <w:proofErr w:type="spellEnd"/>
-      <w:r>
-        <w:t>(</w:t>
-      </w:r>
-      <w:r>
-        <w:t>d</w:t>
-      </w:r>
-      <w:r>
-        <w:t>*</w:t>
-      </w:r>
-      <w:r>
-        <w:rPr>
-          <w:vertAlign w:val="superscript"/>
-        </w:rPr>
-        <w:t>n</w:t>
-      </w:r>
-      <w:r>
-        <w:t>)), the same as our time complexity</w:t>
+        <w:t>)</w:t>
       </w:r>
       <w:r>
         <w:t>.</w:t>
@@ -945,90 +869,13 @@
     </w:p>
     <w:p>
       <w:r>
-        <w:t>Both of our optimizations reduce the number of nodes that must be search</w:t>
-      </w:r>
-      <w:r>
-        <w:t>ed</w:t>
-      </w:r>
-      <w:r>
-        <w:t xml:space="preserve"> by a constant factor, </w:t>
-      </w:r>
-      <w:r>
-        <w:t>this does not change our overall time complexity</w:t>
-      </w:r>
-      <w:r>
-        <w:t xml:space="preserve">, so we expect a constant increase in speed from each optimization, rather than an increase that grows with </w:t>
-      </w:r>
-      <w:r>
-        <w:t>the size b*</w:t>
-      </w:r>
-      <w:r>
-        <w:t>.</w:t>
-      </w:r>
-    </w:p>
-    <w:p>
-      <w:r>
-        <w:t>Lookahead uses strictly less memory than A*</w:t>
-      </w:r>
-      <w:r>
-        <w:t>.</w:t>
-      </w:r>
-      <w:r>
-        <w:t xml:space="preserve"> </w:t>
-      </w:r>
-      <w:r>
-        <w:t>T</w:t>
-      </w:r>
-      <w:r>
-        <w:t>he memory usage of pruning depends on whether we’re permitted to modify the graph in-place or must allocate a new graph, if we must allocate a new graph then the memory complexity of pruning is O(V)</w:t>
-      </w:r>
-      <w:r>
-        <w:t>, where V &gt;&gt; d*</w:t>
-      </w:r>
-      <w:proofErr w:type="spellStart"/>
-      <w:r>
-        <w:rPr>
-          <w:vertAlign w:val="superscript"/>
-        </w:rPr>
-        <w:t>n</w:t>
-      </w:r>
-      <w:r>
-        <w:t>log</w:t>
-      </w:r>
-      <w:proofErr w:type="spellEnd"/>
-      <w:r>
-        <w:t>(d*</w:t>
-      </w:r>
-      <w:r>
-        <w:rPr>
-          <w:vertAlign w:val="superscript"/>
-        </w:rPr>
-        <w:t>n</w:t>
-      </w:r>
-      <w:r>
-        <w:t>)</w:t>
-      </w:r>
-      <w:r>
-        <w:t>.</w:t>
-      </w:r>
-    </w:p>
-    <w:p>
-      <w:r>
         <w:t>Pruning has an additional time complexity factor: the pruning process itself, which is O(V)</w:t>
       </w:r>
       <w:r>
         <w:t>, which will be much larger than our pathfinding complexity. In a real world situation we would likely do many paths, which would amortize this one time cost. However if we truly only wanted one path, pruning could potentially cost us much more time than it saves. We will compare both the cost of pruning + pruned A*, and the cost of pruned A* alone, to measure these two cases.</w:t>
       </w:r>
       <w:r>
-        <w:t xml:space="preserve"> A secondary factor in pruning is the fact that it is a very simple process, this means that it could be offloaded to the </w:t>
-      </w:r>
-      <w:proofErr w:type="spellStart"/>
-      <w:r>
-        <w:t>gpu</w:t>
-      </w:r>
-      <w:proofErr w:type="spellEnd"/>
-      <w:r>
-        <w:t xml:space="preserve"> in a real world scenario</w:t>
+        <w:t xml:space="preserve"> A secondary factor in pruning is the fact that it is a very simple process, this means that it could be offloaded to the gpu in a real world scenario</w:t>
       </w:r>
       <w:r>
         <w:t>, which could trivialize the cost</w:t>
@@ -1199,15 +1046,7 @@
     </w:p>
     <w:p>
       <w:r>
-        <w:t xml:space="preserve">We talked about reducing memory usage by replacing the closed set array with a </w:t>
-      </w:r>
-      <w:proofErr w:type="spellStart"/>
-      <w:r>
-        <w:t>hashmap</w:t>
-      </w:r>
-      <w:proofErr w:type="spellEnd"/>
-      <w:r>
-        <w:t xml:space="preserve">, we could also consider </w:t>
+        <w:t xml:space="preserve">We talked about reducing memory usage by replacing the closed set array with a hashmap, we could also consider </w:t>
       </w:r>
       <w:r>
         <w:t>further reduce the number of heap pushes in lookahead by replacing the next variable with a stack, this would allow us to process all nodes whose heuristics are smaller rather than just one, resulting in less nodes pushed to the heap. A final optimization we could make would be to replace the heap with a list of stacks, a stack at index n would store nodes with f = n, this reduces the (amortized) time complexity of pushing and popping from O(log(n)) to O(1).</w:t>
@@ -1238,21 +1077,8 @@
           <w:numId w:val="3"/>
         </w:numPr>
       </w:pPr>
-      <w:proofErr w:type="spellStart"/>
-      <w:r>
-        <w:t>Harabor</w:t>
-      </w:r>
-      <w:proofErr w:type="spellEnd"/>
-      <w:r>
-        <w:t xml:space="preserve">, D. and </w:t>
-      </w:r>
-      <w:proofErr w:type="spellStart"/>
-      <w:r>
-        <w:t>Grastien</w:t>
-      </w:r>
-      <w:proofErr w:type="spellEnd"/>
-      <w:r>
-        <w:t xml:space="preserve">, A., 2011, August. Online graph pruning for pathfinding on grid maps. In </w:t>
+      <w:r>
+        <w:t xml:space="preserve">Harabor, D. and Grastien, A., 2011, August. Online graph pruning for pathfinding on grid maps. In </w:t>
       </w:r>
       <w:r>
         <w:rPr>

</xml_diff>

<commit_message>
track nodes discovered and expanded
</commit_message>
<xml_diff>
--- a/KIT205 Assignment 2 - Optimizing A Star.docx
+++ b/KIT205 Assignment 2 - Optimizing A Star.docx
@@ -1049,7 +1049,19 @@
         <w:t xml:space="preserve">We talked about reducing memory usage by replacing the closed set array with a hashmap, we could also consider </w:t>
       </w:r>
       <w:r>
-        <w:t>further reduce the number of heap pushes in lookahead by replacing the next variable with a stack, this would allow us to process all nodes whose heuristics are smaller rather than just one, resulting in less nodes pushed to the heap. A final optimization we could make would be to replace the heap with a list of stacks, a stack at index n would store nodes with f = n, this reduces the (amortized) time complexity of pushing and popping from O(log(n)) to O(1).</w:t>
+        <w:t>further reduc</w:t>
+      </w:r>
+      <w:r>
+        <w:t>ing</w:t>
+      </w:r>
+      <w:r>
+        <w:t xml:space="preserve"> the number of heap pushes in lookahead by replacing the next variable with a stack, this would allow us to process all nodes whose heuristics are smaller rather than just one, resulting in less nodes pushed to the heap</w:t>
+      </w:r>
+      <w:r>
+        <w:t>. We could consider more advanced pruning rules that look at a larger area, for example, any node that is surrounded by any number of open tiles followed by walls, where open is defined as an empty tile with 4 empty neighbours</w:t>
+      </w:r>
+      <w:r>
+        <w:t>. A final optimization we could make would be to replace the heap with a list of stacks, a stack at index n would store nodes with f = n, this reduces the (amortized) time complexity of pushing and popping from O(log(n)) to O(1).</w:t>
       </w:r>
     </w:p>
     <w:p>

</xml_diff>

<commit_message>
make path info optional
</commit_message>
<xml_diff>
--- a/KIT205 Assignment 2 - Optimizing A Star.docx
+++ b/KIT205 Assignment 2 - Optimizing A Star.docx
@@ -1003,6 +1003,182 @@
         <w:t xml:space="preserve"> whether our assumptions about lookahead and pruning being constant factor reductions in number of nodes visited is true.</w:t>
       </w:r>
     </w:p>
+    <w:p>
+      <w:r>
+        <w:lastRenderedPageBreak/>
+        <w:t>Lookahead proved to be very effective in low density maps as can be seen in the figure below, in this example</w:t>
+      </w:r>
+      <w:r>
+        <w:t xml:space="preserve"> A* took 220x as long,</w:t>
+      </w:r>
+      <w:r>
+        <w:t xml:space="preserve"> </w:t>
+      </w:r>
+      <w:r>
+        <w:t>and pushed 384x as many nodes to the heap.</w:t>
+      </w:r>
+    </w:p>
+    <w:p>
+      <w:pPr>
+        <w:keepNext/>
+      </w:pPr>
+      <w:r>
+        <w:rPr>
+          <w:noProof/>
+        </w:rPr>
+        <w:drawing>
+          <wp:inline distT="0" distB="0" distL="0" distR="0" wp14:anchorId="631C081C" wp14:editId="605283EE">
+            <wp:extent cx="5731510" cy="5731510"/>
+            <wp:effectExtent l="0" t="0" r="2540" b="2540"/>
+            <wp:docPr id="1104440157" name="Picture 1"/>
+            <wp:cNvGraphicFramePr>
+              <a:graphicFrameLocks xmlns:a="http://schemas.openxmlformats.org/drawingml/2006/main" noChangeAspect="1"/>
+            </wp:cNvGraphicFramePr>
+            <a:graphic xmlns:a="http://schemas.openxmlformats.org/drawingml/2006/main">
+              <a:graphicData uri="http://schemas.openxmlformats.org/drawingml/2006/picture">
+                <pic:pic xmlns:pic="http://schemas.openxmlformats.org/drawingml/2006/picture">
+                  <pic:nvPicPr>
+                    <pic:cNvPr id="0" name="Picture 1"/>
+                    <pic:cNvPicPr>
+                      <a:picLocks noChangeAspect="1" noChangeArrowheads="1"/>
+                    </pic:cNvPicPr>
+                  </pic:nvPicPr>
+                  <pic:blipFill>
+                    <a:blip r:embed="rId6" cstate="print">
+                      <a:extLst>
+                        <a:ext uri="{28A0092B-C50C-407E-A947-70E740481C1C}">
+                          <a14:useLocalDpi xmlns:a14="http://schemas.microsoft.com/office/drawing/2010/main" val="0"/>
+                        </a:ext>
+                      </a:extLst>
+                    </a:blip>
+                    <a:srcRect/>
+                    <a:stretch>
+                      <a:fillRect/>
+                    </a:stretch>
+                  </pic:blipFill>
+                  <pic:spPr bwMode="auto">
+                    <a:xfrm>
+                      <a:off x="0" y="0"/>
+                      <a:ext cx="5731510" cy="5731510"/>
+                    </a:xfrm>
+                    <a:prstGeom prst="rect">
+                      <a:avLst/>
+                    </a:prstGeom>
+                    <a:noFill/>
+                    <a:ln>
+                      <a:noFill/>
+                    </a:ln>
+                  </pic:spPr>
+                </pic:pic>
+              </a:graphicData>
+            </a:graphic>
+          </wp:inline>
+        </w:drawing>
+      </w:r>
+    </w:p>
+    <w:p>
+      <w:pPr>
+        <w:pStyle w:val="Caption"/>
+      </w:pPr>
+      <w:r>
+        <w:t xml:space="preserve">Figure </w:t>
+      </w:r>
+      <w:fldSimple w:instr=" SEQ Figure \* ARABIC ">
+        <w:r>
+          <w:rPr>
+            <w:noProof/>
+          </w:rPr>
+          <w:t>1</w:t>
+        </w:r>
+      </w:fldSimple>
+      <w:r>
+        <w:t xml:space="preserve"> - A* explores most of an empty </w:t>
+      </w:r>
+      <w:r>
+        <w:t>graph</w:t>
+      </w:r>
+      <w:r>
+        <w:t>, path is marked in red, explored nodes are marked in blue</w:t>
+      </w:r>
+    </w:p>
+    <w:p>
+      <w:pPr>
+        <w:keepNext/>
+      </w:pPr>
+      <w:r>
+        <w:rPr>
+          <w:noProof/>
+        </w:rPr>
+        <w:lastRenderedPageBreak/>
+        <w:drawing>
+          <wp:inline distT="0" distB="0" distL="0" distR="0" wp14:anchorId="0DC5A63B" wp14:editId="5950DA2C">
+            <wp:extent cx="5731510" cy="5731510"/>
+            <wp:effectExtent l="0" t="0" r="2540" b="2540"/>
+            <wp:docPr id="1545471745" name="Picture 2" descr="A picture containing text, screenshot, line, rectangle&#10;&#10;Description automatically generated"/>
+            <wp:cNvGraphicFramePr>
+              <a:graphicFrameLocks xmlns:a="http://schemas.openxmlformats.org/drawingml/2006/main" noChangeAspect="1"/>
+            </wp:cNvGraphicFramePr>
+            <a:graphic xmlns:a="http://schemas.openxmlformats.org/drawingml/2006/main">
+              <a:graphicData uri="http://schemas.openxmlformats.org/drawingml/2006/picture">
+                <pic:pic xmlns:pic="http://schemas.openxmlformats.org/drawingml/2006/picture">
+                  <pic:nvPicPr>
+                    <pic:cNvPr id="1545471745" name="Picture 2" descr="A picture containing text, screenshot, line, rectangle&#10;&#10;Description automatically generated"/>
+                    <pic:cNvPicPr>
+                      <a:picLocks noChangeAspect="1" noChangeArrowheads="1"/>
+                    </pic:cNvPicPr>
+                  </pic:nvPicPr>
+                  <pic:blipFill>
+                    <a:blip r:embed="rId7" cstate="print">
+                      <a:extLst>
+                        <a:ext uri="{28A0092B-C50C-407E-A947-70E740481C1C}">
+                          <a14:useLocalDpi xmlns:a14="http://schemas.microsoft.com/office/drawing/2010/main" val="0"/>
+                        </a:ext>
+                      </a:extLst>
+                    </a:blip>
+                    <a:srcRect/>
+                    <a:stretch>
+                      <a:fillRect/>
+                    </a:stretch>
+                  </pic:blipFill>
+                  <pic:spPr bwMode="auto">
+                    <a:xfrm>
+                      <a:off x="0" y="0"/>
+                      <a:ext cx="5731510" cy="5731510"/>
+                    </a:xfrm>
+                    <a:prstGeom prst="rect">
+                      <a:avLst/>
+                    </a:prstGeom>
+                    <a:noFill/>
+                    <a:ln>
+                      <a:noFill/>
+                    </a:ln>
+                  </pic:spPr>
+                </pic:pic>
+              </a:graphicData>
+            </a:graphic>
+          </wp:inline>
+        </w:drawing>
+      </w:r>
+    </w:p>
+    <w:p>
+      <w:pPr>
+        <w:pStyle w:val="Caption"/>
+      </w:pPr>
+      <w:r>
+        <w:t xml:space="preserve">Figure </w:t>
+      </w:r>
+      <w:fldSimple w:instr=" SEQ Figure \* ARABIC ">
+        <w:r>
+          <w:rPr>
+            <w:noProof/>
+          </w:rPr>
+          <w:t>2</w:t>
+        </w:r>
+      </w:fldSimple>
+      <w:r>
+        <w:t xml:space="preserve"> - lookahead ignores huge sections of an empty graph and still generates an optimal path</w:t>
+      </w:r>
+    </w:p>
     <w:p/>
     <w:p>
       <w:pPr>
@@ -1020,7 +1196,6 @@
           <w:sz w:val="32"/>
           <w:szCs w:val="32"/>
         </w:rPr>
-        <w:lastRenderedPageBreak/>
         <w:t>Discussion</w:t>
       </w:r>
     </w:p>
@@ -1058,10 +1233,23 @@
         <w:t xml:space="preserve"> the number of heap pushes in lookahead by replacing the next variable with a stack, this would allow us to process all nodes whose heuristics are smaller rather than just one, resulting in less nodes pushed to the heap</w:t>
       </w:r>
       <w:r>
-        <w:t>. We could consider more advanced pruning rules that look at a larger area, for example, any node that is surrounded by any number of open tiles followed by walls, where open is defined as an empty tile with 4 empty neighbours</w:t>
-      </w:r>
-      <w:r>
-        <w:t>. A final optimization we could make would be to replace the heap with a list of stacks, a stack at index n would store nodes with f = n, this reduces the (amortized) time complexity of pushing and popping from O(log(n)) to O(1).</w:t>
+        <w:t>. We could consider more advanced pruning rules that look at a larger area, for example,</w:t>
+      </w:r>
+      <w:r>
+        <w:t xml:space="preserve"> we could cast rays in all directions from a node until they hit a wall and prune the node if </w:t>
+      </w:r>
+      <w:r>
+        <w:t>none of the empty tiles the rays visited have a wall on two opposite sides</w:t>
+      </w:r>
+      <w:r>
+        <w:t xml:space="preserve">. </w:t>
+      </w:r>
+      <w:r>
+        <w:t xml:space="preserve">A final optimization we could make would be to replace the heap with a list of stacks, a stack at </w:t>
+      </w:r>
+      <w:r>
+        <w:lastRenderedPageBreak/>
+        <w:t>index n would store nodes with f = n, this reduces the (amortized) time complexity of pushing and popping from O(log(n)) to O(1).</w:t>
       </w:r>
     </w:p>
     <w:p>
@@ -1114,7 +1302,7 @@
       <w:r>
         <w:t xml:space="preserve">Ericson, C. (n.d.). Aiding pathfinding with cellular automata. Retrieved from </w:t>
       </w:r>
-      <w:hyperlink r:id="rId6" w:tgtFrame="_new" w:history="1">
+      <w:hyperlink r:id="rId8" w:tgtFrame="_new" w:history="1">
         <w:r>
           <w:rPr>
             <w:rStyle w:val="Hyperlink"/>
@@ -1134,7 +1322,7 @@
       <w:r>
         <w:t xml:space="preserve">"A* search algorithm." In Wikipedia. Retrieved from </w:t>
       </w:r>
-      <w:hyperlink r:id="rId7" w:tgtFrame="_new" w:history="1">
+      <w:hyperlink r:id="rId9" w:tgtFrame="_new" w:history="1">
         <w:r>
           <w:rPr>
             <w:rStyle w:val="Hyperlink"/>

</xml_diff>

<commit_message>
fix typo in lookahead searching
</commit_message>
<xml_diff>
--- a/KIT205 Assignment 2 - Optimizing A Star.docx
+++ b/KIT205 Assignment 2 - Optimizing A Star.docx
@@ -133,15 +133,7 @@
         <w:t xml:space="preserve">Furthermore, because we are on a uniform grid, we can perform two different optimizations that can speed up the search. The first optimization we consider is </w:t>
       </w:r>
       <w:r>
-        <w:t xml:space="preserve">inspired by jump point search (JPS) [1]. JPS is designed for </w:t>
-      </w:r>
-      <w:proofErr w:type="gramStart"/>
-      <w:r>
-        <w:t>diagonally-connected</w:t>
-      </w:r>
-      <w:proofErr w:type="gramEnd"/>
-      <w:r>
-        <w:t xml:space="preserve"> grids, but we can use a similar method to optimize our pathfinding on an orthogonally-connected grid, we call this optimization lookahead. The second optimization we can make is graph pruning using cellular automata [2]. We compare performance between A*, lookahead, pruned A*, and pruned lookahead.</w:t>
+        <w:t>inspired by jump point search (JPS) [1]. JPS is designed for diagonally-connected grids, but we can use a similar method to optimize our pathfinding on an orthogonally-connected grid, we call this optimization lookahead. The second optimization we can make is graph pruning using cellular automata [2]. We compare performance between A*, lookahead, pruned A*, and pruned lookahead.</w:t>
       </w:r>
     </w:p>
     <w:p>
@@ -241,13 +233,8 @@
         </w:r>
       </w:fldSimple>
       <w:r>
-        <w:t xml:space="preserve"> - skipping the parent </w:t>
-      </w:r>
-      <w:proofErr w:type="gramStart"/>
-      <w:r>
-        <w:t>node</w:t>
-      </w:r>
-      <w:proofErr w:type="gramEnd"/>
+        <w:t xml:space="preserve"> - skipping the parent node</w:t>
+      </w:r>
     </w:p>
     <w:p>
       <w:pPr>
@@ -266,12 +253,16 @@
       <w:r>
         <w:t xml:space="preserve">. </w:t>
       </w:r>
+      <w:r>
+        <w:t>Note that this on its own can have issues, deferring nodes means that they don’t end up in the heap, and are therefore searched out of order. To prevent generating suboptimal paths, we must only perform this optimization if the node diagonally “ahead” of us is also empty.</w:t>
+      </w:r>
     </w:p>
     <w:p>
       <w:pPr>
         <w:keepNext/>
       </w:pPr>
       <w:r>
+        <w:lastRenderedPageBreak/>
         <w:drawing>
           <wp:inline distT="0" distB="0" distL="0" distR="0" wp14:anchorId="3BCB6D2B" wp14:editId="0627E597">
             <wp:extent cx="1524000" cy="1524000"/>
@@ -343,7 +334,6 @@
         </w:numPr>
       </w:pPr>
       <w:r>
-        <w:lastRenderedPageBreak/>
         <w:t>If any node adjacent to the current node has a smaller heuristic, we can choose one of these nodes to immediately check after the current node</w:t>
       </w:r>
       <w:r>
@@ -607,13 +597,8 @@
       </w:r>
     </w:p>
     <w:p>
-      <w:proofErr w:type="gramStart"/>
-      <w:r>
-        <w:t>Prune(</w:t>
-      </w:r>
-      <w:proofErr w:type="gramEnd"/>
-      <w:r>
-        <w:t xml:space="preserve">graph, </w:t>
+      <w:r>
+        <w:t xml:space="preserve">Prune(graph, </w:t>
       </w:r>
       <w:r>
         <w:t>position</w:t>
@@ -630,13 +615,8 @@
         <w:t>position</w:t>
       </w:r>
       <w:r>
-        <w:t xml:space="preserve"> is already a wall or pruned, or it is the start or end cell, </w:t>
-      </w:r>
-      <w:proofErr w:type="gramStart"/>
-      <w:r>
-        <w:t>return</w:t>
-      </w:r>
-      <w:proofErr w:type="gramEnd"/>
+        <w:t xml:space="preserve"> is already a wall or pruned, or it is the start or end cell, return</w:t>
+      </w:r>
     </w:p>
     <w:p>
       <w:r>
@@ -655,51 +635,42 @@
         <w:t xml:space="preserve"> all</w:t>
       </w:r>
       <w:r>
-        <w:t xml:space="preserve"> diagonally and orthogonally adjacent neighbours to </w:t>
-      </w:r>
-      <w:proofErr w:type="gramStart"/>
+        <w:t xml:space="preserve"> diagonally and orthogonally adjacent neighbours to position</w:t>
+      </w:r>
+    </w:p>
+    <w:p>
+      <w:r>
+        <w:lastRenderedPageBreak/>
+        <w:t xml:space="preserve">  If should_prune(neighbours):</w:t>
+      </w:r>
+    </w:p>
+    <w:p>
+      <w:r>
+        <w:t xml:space="preserve">    Mark cell at </w:t>
+      </w:r>
       <w:r>
         <w:t>position</w:t>
       </w:r>
-      <w:proofErr w:type="gramEnd"/>
-    </w:p>
-    <w:p>
-      <w:r>
-        <w:t xml:space="preserve">  If should_prune(neighbours):</w:t>
-      </w:r>
-    </w:p>
-    <w:p>
-      <w:r>
-        <w:t xml:space="preserve">    Mark cell at </w:t>
+      <w:r>
+        <w:t xml:space="preserve"> as pruned</w:t>
+      </w:r>
+    </w:p>
+    <w:p>
+      <w:r>
+        <w:t xml:space="preserve">    Call Prune on</w:t>
+      </w:r>
+      <w:r>
+        <w:t xml:space="preserve"> all</w:t>
+      </w:r>
+      <w:r>
+        <w:t xml:space="preserve"> </w:t>
+      </w:r>
+      <w:r>
+        <w:t xml:space="preserve">neighbours of </w:t>
       </w:r>
       <w:r>
         <w:t>position</w:t>
       </w:r>
-      <w:r>
-        <w:t xml:space="preserve"> as </w:t>
-      </w:r>
-      <w:proofErr w:type="gramStart"/>
-      <w:r>
-        <w:t>pruned</w:t>
-      </w:r>
-      <w:proofErr w:type="gramEnd"/>
-    </w:p>
-    <w:p>
-      <w:r>
-        <w:t xml:space="preserve">    Call Prune on</w:t>
-      </w:r>
-      <w:r>
-        <w:t xml:space="preserve"> all</w:t>
-      </w:r>
-      <w:r>
-        <w:t xml:space="preserve"> </w:t>
-      </w:r>
-      <w:r>
-        <w:t xml:space="preserve">neighbours of </w:t>
-      </w:r>
-      <w:r>
-        <w:t>position</w:t>
-      </w:r>
     </w:p>
     <w:p/>
     <w:p>
@@ -724,7 +695,6 @@
     </w:p>
     <w:p>
       <w:r>
-        <w:lastRenderedPageBreak/>
         <w:t>Since each neighbour</w:t>
       </w:r>
       <w:r>
@@ -883,7 +853,11 @@
     </w:p>
     <w:p>
       <w:r>
-        <w:t>In our analysis, we know our start and end points ahead of time, so we can avoid pruning them. In another scenario, we might not know how to avoid pruning away our start and end points. If we prune away the start or end point, we can solve it in two ways, either we can use flood</w:t>
+        <w:t xml:space="preserve">In our analysis, we know our start and end points ahead of time, so we can avoid pruning them. In another scenario, we might not know how to avoid pruning away our start and end points. If we </w:t>
+      </w:r>
+      <w:r>
+        <w:lastRenderedPageBreak/>
+        <w:t>prune away the start or end point, we can solve it in two ways, either we can use flood</w:t>
       </w:r>
       <w:r>
         <w:t xml:space="preserve"> </w:t>
@@ -919,319 +893,265 @@
     </w:p>
     <w:p>
       <w:r>
-        <w:t xml:space="preserve">We assume the heuristic calculation is </w:t>
-      </w:r>
-      <w:proofErr w:type="gramStart"/>
+        <w:t>We assume the heuristic calculation is O(1), and so not a factor in time complexity calculations. In the worst case</w:t>
+      </w:r>
+      <w:r>
+        <w:t xml:space="preserve"> on an arbitrary graph</w:t>
+      </w:r>
+      <w:r>
+        <w:t>, A*</w:t>
+      </w:r>
+      <w:r>
+        <w:t xml:space="preserve"> is equivalent to </w:t>
+      </w:r>
+      <w:r>
+        <w:t>Dijkstra’s</w:t>
+      </w:r>
+      <w:r>
+        <w:t xml:space="preserve"> algorithm and</w:t>
+      </w:r>
+      <w:r>
+        <w:t xml:space="preserve"> </w:t>
+      </w:r>
+      <w:r>
+        <w:t>must search O(b</w:t>
+      </w:r>
+      <w:r>
+        <w:rPr>
+          <w:vertAlign w:val="superscript"/>
+        </w:rPr>
+        <w:t>d</w:t>
+      </w:r>
+      <w:r>
+        <w:t>)</w:t>
+      </w:r>
+      <w:r>
+        <w:t>[3]</w:t>
+      </w:r>
+      <w:r>
+        <w:t xml:space="preserve"> nodes, where b is the branching factor of the graph and d is the distance from the starting node to the goal</w:t>
+      </w:r>
+      <w:r>
+        <w:t xml:space="preserve">. </w:t>
+      </w:r>
+      <w:r>
+        <w:t>In our application, the graph is known to be a uniform grid, which reduces the worst case performance to O(d</w:t>
+      </w:r>
+      <w:r>
+        <w:rPr>
+          <w:vertAlign w:val="superscript"/>
+        </w:rPr>
+        <w:t>n</w:t>
+      </w:r>
+      <w:r>
+        <w:t xml:space="preserve">) nodes, where n is the dimensionality of our grid. </w:t>
+      </w:r>
+      <w:r>
+        <w:t>On an arbitrary graph, the average case time complexity is O(b*</w:t>
+      </w:r>
+      <w:r>
+        <w:rPr>
+          <w:vertAlign w:val="superscript"/>
+        </w:rPr>
+        <w:t>d</w:t>
+      </w:r>
+      <w:r>
+        <w:t>)[3] where b</w:t>
+      </w:r>
+      <w:r>
+        <w:rPr>
+          <w:vertAlign w:val="superscript"/>
+        </w:rPr>
+        <w:t>*</w:t>
+      </w:r>
+      <w:r>
+        <w:t xml:space="preserve"> is the modified branching factor given by the heuristic, which must be experimentally determined, and can approach 1 for very accurate heuristics, we can do a similar experiment to determine time complexity on our grid, O(d*</w:t>
+      </w:r>
+      <w:r>
+        <w:rPr>
+          <w:vertAlign w:val="superscript"/>
+        </w:rPr>
+        <w:t>n</w:t>
+      </w:r>
+      <w:r>
+        <w:t>), where d* must be experimentally determined.</w:t>
+      </w:r>
+      <w:r>
+        <w:t xml:space="preserve"> In addition to the number of nodes visited, we must also consider the cost of adding and removing nodes from the heap, which in our case is a binary heap, and so has O(log(</w:t>
+      </w:r>
+      <w:r>
+        <w:t>m</w:t>
+      </w:r>
+      <w:r>
+        <w:t>)) time complexity</w:t>
+      </w:r>
+      <w:r>
+        <w:t>, where m is the number of nodes added, d*</w:t>
+      </w:r>
+      <w:r>
+        <w:rPr>
+          <w:vertAlign w:val="superscript"/>
+        </w:rPr>
+        <w:t>n</w:t>
+      </w:r>
+      <w:r>
+        <w:t xml:space="preserve">. This means our total time complexity is </w:t>
+      </w:r>
       <w:r>
         <w:t>O(</w:t>
       </w:r>
-      <w:proofErr w:type="gramEnd"/>
-      <w:r>
-        <w:t>1), and so not a factor in time complexity calculations. In the worst case</w:t>
-      </w:r>
-      <w:r>
-        <w:t xml:space="preserve"> on an arbitrary graph</w:t>
-      </w:r>
-      <w:r>
-        <w:t>, A*</w:t>
-      </w:r>
-      <w:r>
-        <w:t xml:space="preserve"> is equivalent to </w:t>
-      </w:r>
-      <w:r>
-        <w:t>Dijkstra’s</w:t>
-      </w:r>
-      <w:r>
-        <w:t xml:space="preserve"> algorithm and</w:t>
+      <w:r>
+        <w:t>d</w:t>
+      </w:r>
+      <w:r>
+        <w:t>*</w:t>
+      </w:r>
+      <w:r>
+        <w:rPr>
+          <w:vertAlign w:val="superscript"/>
+        </w:rPr>
+        <w:t>n</w:t>
+      </w:r>
+      <w:r>
+        <w:t>log(</w:t>
+      </w:r>
+      <w:r>
+        <w:t>d</w:t>
+      </w:r>
+      <w:r>
+        <w:t>*</w:t>
+      </w:r>
+      <w:r>
+        <w:rPr>
+          <w:vertAlign w:val="superscript"/>
+        </w:rPr>
+        <w:t>n</w:t>
+      </w:r>
+      <w:r>
+        <w:t>))</w:t>
+      </w:r>
+      <w:r>
+        <w:t>. We choose to statically allocate a closed set equal to the size of the graph, so our memory complexity is O(V), where V is the number of vertices</w:t>
+      </w:r>
+      <w:r>
+        <w:t xml:space="preserve">, if this became a limiting factor we could instead use a </w:t>
+      </w:r>
+      <w:r>
+        <w:t>hash map</w:t>
+      </w:r>
+      <w:r>
+        <w:t>, reducing our memory complexity to O(</w:t>
+      </w:r>
+      <w:r>
+        <w:t>d</w:t>
+      </w:r>
+      <w:r>
+        <w:t>*</w:t>
+      </w:r>
+      <w:r>
+        <w:rPr>
+          <w:vertAlign w:val="superscript"/>
+        </w:rPr>
+        <w:t>n</w:t>
+      </w:r>
+      <w:r>
+        <w:t>log(</w:t>
+      </w:r>
+      <w:r>
+        <w:t>d</w:t>
+      </w:r>
+      <w:r>
+        <w:t>*</w:t>
+      </w:r>
+      <w:r>
+        <w:rPr>
+          <w:vertAlign w:val="superscript"/>
+        </w:rPr>
+        <w:t>n</w:t>
+      </w:r>
+      <w:r>
+        <w:t>))</w:t>
+      </w:r>
+      <w:r>
+        <w:t>, or we could use the graph itself to path, although this would have a time complexity cost</w:t>
+      </w:r>
+      <w:r>
+        <w:t>.</w:t>
+      </w:r>
+    </w:p>
+    <w:p>
+      <w:r>
+        <w:t>Both of our optimizations reduce the number of nodes that must be search</w:t>
+      </w:r>
+      <w:r>
+        <w:t>ed</w:t>
+      </w:r>
+      <w:r>
+        <w:t xml:space="preserve"> by a constant factor, </w:t>
+      </w:r>
+      <w:r>
+        <w:t>this does not change our overall time complexity</w:t>
+      </w:r>
+      <w:r>
+        <w:t xml:space="preserve">, so we expect a constant increase in speed from each optimization, rather than an increase that grows with </w:t>
+      </w:r>
+      <w:r>
+        <w:t>the size b*</w:t>
+      </w:r>
+      <w:r>
+        <w:t>.</w:t>
+      </w:r>
+    </w:p>
+    <w:p>
+      <w:r>
+        <w:t>Lookahead uses strictly less memory than A*</w:t>
+      </w:r>
+      <w:r>
+        <w:t>.</w:t>
       </w:r>
       <w:r>
         <w:t xml:space="preserve"> </w:t>
       </w:r>
       <w:r>
-        <w:t>must search O(b</w:t>
+        <w:t>T</w:t>
+      </w:r>
+      <w:r>
+        <w:t>he memory usage of pruning depends on whether we’re permitted to modify the graph in-place or must allocate a new graph, if we must allocate a new graph then the memory complexity of pruning is O(V)</w:t>
+      </w:r>
+      <w:r>
+        <w:t>, where V &gt;&gt; d*</w:t>
       </w:r>
       <w:r>
         <w:rPr>
           <w:vertAlign w:val="superscript"/>
         </w:rPr>
-        <w:t>d</w:t>
-      </w:r>
-      <w:proofErr w:type="gramStart"/>
+        <w:t>n</w:t>
+      </w:r>
+      <w:r>
+        <w:t>log(d*</w:t>
+      </w:r>
+      <w:r>
+        <w:rPr>
+          <w:vertAlign w:val="superscript"/>
+        </w:rPr>
+        <w:t>n</w:t>
+      </w:r>
       <w:r>
         <w:t>)</w:t>
       </w:r>
       <w:r>
-        <w:t>[</w:t>
-      </w:r>
-      <w:proofErr w:type="gramEnd"/>
-      <w:r>
-        <w:t>3]</w:t>
-      </w:r>
-      <w:r>
-        <w:t xml:space="preserve"> nodes, where b is the branching factor of the graph and d is the distance from the starting node to the goal</w:t>
-      </w:r>
-      <w:r>
-        <w:t xml:space="preserve">. </w:t>
-      </w:r>
-      <w:r>
-        <w:t xml:space="preserve">In our application, the graph is known to be a uniform grid, which reduces the </w:t>
-      </w:r>
-      <w:proofErr w:type="gramStart"/>
-      <w:r>
-        <w:t>worst case</w:t>
-      </w:r>
-      <w:proofErr w:type="gramEnd"/>
-      <w:r>
-        <w:t xml:space="preserve"> performance to O(d</w:t>
-      </w:r>
-      <w:r>
-        <w:rPr>
-          <w:vertAlign w:val="superscript"/>
-        </w:rPr>
-        <w:t>n</w:t>
-      </w:r>
-      <w:r>
-        <w:t xml:space="preserve">) nodes, where n is the dimensionality of our grid. </w:t>
-      </w:r>
-      <w:r>
-        <w:t xml:space="preserve">On an arbitrary </w:t>
-      </w:r>
-      <w:r>
-        <w:lastRenderedPageBreak/>
-        <w:t>graph, the average case time complexity is O(b*</w:t>
-      </w:r>
-      <w:proofErr w:type="gramStart"/>
-      <w:r>
-        <w:rPr>
-          <w:vertAlign w:val="superscript"/>
-        </w:rPr>
-        <w:t>d</w:t>
-      </w:r>
-      <w:r>
-        <w:t>)[</w:t>
-      </w:r>
-      <w:proofErr w:type="gramEnd"/>
-      <w:r>
-        <w:t>3] where b</w:t>
-      </w:r>
-      <w:r>
-        <w:rPr>
-          <w:vertAlign w:val="superscript"/>
-        </w:rPr>
-        <w:t>*</w:t>
-      </w:r>
-      <w:r>
-        <w:t xml:space="preserve"> is the modified branching factor given by the heuristic, which must be experimentally determined, and can approach 1 for very accurate heuristics, we can do a similar experiment to determine time complexity on our grid, O(d*</w:t>
-      </w:r>
-      <w:r>
-        <w:rPr>
-          <w:vertAlign w:val="superscript"/>
-        </w:rPr>
-        <w:t>n</w:t>
-      </w:r>
-      <w:r>
-        <w:t>), where d* must be experimentally determined.</w:t>
-      </w:r>
-      <w:r>
-        <w:t xml:space="preserve"> In addition to the number of nodes visited, we must also consider the cost of adding and removing nodes from the heap, which in our case is a binary heap, and so has O(log(</w:t>
-      </w:r>
-      <w:r>
-        <w:t>m</w:t>
-      </w:r>
-      <w:r>
-        <w:t>)) time complexity</w:t>
-      </w:r>
-      <w:r>
-        <w:t>, where m is the number of nodes added, d*</w:t>
-      </w:r>
-      <w:r>
-        <w:rPr>
-          <w:vertAlign w:val="superscript"/>
-        </w:rPr>
-        <w:t>n</w:t>
-      </w:r>
-      <w:r>
-        <w:t xml:space="preserve">. This means our total time complexity is </w:t>
-      </w:r>
-      <w:r>
-        <w:t>O(</w:t>
-      </w:r>
-      <w:r>
-        <w:t>d</w:t>
-      </w:r>
-      <w:r>
-        <w:t>*</w:t>
-      </w:r>
-      <w:r>
-        <w:rPr>
-          <w:vertAlign w:val="superscript"/>
-        </w:rPr>
-        <w:t>n</w:t>
-      </w:r>
-      <w:r>
-        <w:t>log(</w:t>
-      </w:r>
-      <w:r>
-        <w:t>d</w:t>
-      </w:r>
-      <w:r>
-        <w:t>*</w:t>
-      </w:r>
-      <w:r>
-        <w:rPr>
-          <w:vertAlign w:val="superscript"/>
-        </w:rPr>
-        <w:t>n</w:t>
-      </w:r>
-      <w:r>
-        <w:t>))</w:t>
-      </w:r>
-      <w:r>
-        <w:t>. We choose to statically allocate a closed set equal to the size of the graph, so our memory complexity is O(V), where V is the number of vertices</w:t>
-      </w:r>
-      <w:r>
-        <w:t xml:space="preserve">, if this became a limiting factor we could instead use a </w:t>
-      </w:r>
-      <w:r>
-        <w:t>hash map</w:t>
-      </w:r>
-      <w:r>
-        <w:t>, reducing our memory complexity to O(</w:t>
-      </w:r>
-      <w:r>
-        <w:t>d</w:t>
-      </w:r>
-      <w:r>
-        <w:t>*</w:t>
-      </w:r>
-      <w:r>
-        <w:rPr>
-          <w:vertAlign w:val="superscript"/>
-        </w:rPr>
-        <w:t>n</w:t>
-      </w:r>
-      <w:r>
-        <w:t>log(</w:t>
-      </w:r>
-      <w:r>
-        <w:t>d</w:t>
-      </w:r>
-      <w:r>
-        <w:t>*</w:t>
-      </w:r>
-      <w:r>
-        <w:rPr>
-          <w:vertAlign w:val="superscript"/>
-        </w:rPr>
-        <w:t>n</w:t>
-      </w:r>
-      <w:r>
-        <w:t>))</w:t>
-      </w:r>
-      <w:r>
-        <w:t>, or we could use the graph itself to path, although this would have a time complexity cost</w:t>
-      </w:r>
-      <w:r>
         <w:t>.</w:t>
       </w:r>
     </w:p>
     <w:p>
       <w:r>
-        <w:t>Both of our optimizations reduce the number of nodes that must be search</w:t>
-      </w:r>
-      <w:r>
-        <w:t>ed</w:t>
-      </w:r>
-      <w:r>
-        <w:t xml:space="preserve"> by a constant factor, </w:t>
-      </w:r>
-      <w:r>
-        <w:t>this does not change our overall time complexity</w:t>
-      </w:r>
-      <w:r>
-        <w:t xml:space="preserve">, so we expect a constant increase in speed from each optimization, rather than an increase that grows with </w:t>
-      </w:r>
-      <w:r>
-        <w:t>the size b*</w:t>
-      </w:r>
-      <w:r>
-        <w:t>.</w:t>
-      </w:r>
-    </w:p>
-    <w:p>
-      <w:r>
-        <w:t>Lookahead uses strictly less memory than A*</w:t>
-      </w:r>
-      <w:r>
-        <w:t>.</w:t>
-      </w:r>
-      <w:r>
-        <w:t xml:space="preserve"> </w:t>
-      </w:r>
-      <w:r>
-        <w:t>T</w:t>
-      </w:r>
-      <w:r>
-        <w:t>he memory usage of pruning depends on whether we’re permitted to modify the graph in-place or must allocate a new graph, if we must allocate a new graph then the memory complexity of pruning is O(V)</w:t>
-      </w:r>
-      <w:r>
-        <w:t>, where V &gt;&gt; d*</w:t>
-      </w:r>
-      <w:r>
-        <w:rPr>
-          <w:vertAlign w:val="superscript"/>
-        </w:rPr>
-        <w:t>n</w:t>
-      </w:r>
-      <w:r>
-        <w:t>log(d*</w:t>
-      </w:r>
-      <w:r>
-        <w:rPr>
-          <w:vertAlign w:val="superscript"/>
-        </w:rPr>
-        <w:t>n</w:t>
-      </w:r>
-      <w:r>
-        <w:t>)</w:t>
-      </w:r>
-      <w:r>
-        <w:t>.</w:t>
-      </w:r>
-    </w:p>
-    <w:p>
-      <w:r>
         <w:t>Pruning has an additional time complexity factor: the pruning process itself, which is O(V)</w:t>
       </w:r>
       <w:r>
-        <w:t xml:space="preserve">, which will be much larger than our pathfinding complexity. In a real world </w:t>
-      </w:r>
-      <w:proofErr w:type="gramStart"/>
-      <w:r>
-        <w:t>situation</w:t>
-      </w:r>
-      <w:proofErr w:type="gramEnd"/>
-      <w:r>
-        <w:t xml:space="preserve"> we would likely do many paths, which would amortize this one time cost. </w:t>
-      </w:r>
-      <w:proofErr w:type="gramStart"/>
-      <w:r>
-        <w:t>However</w:t>
-      </w:r>
-      <w:proofErr w:type="gramEnd"/>
-      <w:r>
-        <w:t xml:space="preserve"> if we truly only wanted one path, pruning could potentially cost us much more time than it saves. We will compare both the cost of pruning + pruned A*, and the cost of pruned A* alone, to measure these two cases.</w:t>
-      </w:r>
-      <w:r>
-        <w:t xml:space="preserve"> A secondary factor in pruning is the fact that it is a very simple process, this means that it could be offloaded to the gpu in a </w:t>
-      </w:r>
-      <w:proofErr w:type="gramStart"/>
-      <w:r>
-        <w:t>real world</w:t>
-      </w:r>
-      <w:proofErr w:type="gramEnd"/>
-      <w:r>
-        <w:t xml:space="preserve"> scenario</w:t>
+        <w:t>, which will be much larger than our pathfinding complexity. In a real world situation we would likely do many paths, which would amortize this one time cost. However if we truly only wanted one path, pruning could potentially cost us much more time than it saves. We will compare both the cost of pruning + pruned A*, and the cost of pruned A* alone, to measure these two cases.</w:t>
+      </w:r>
+      <w:r>
+        <w:t xml:space="preserve"> A secondary factor in pruning is the fact that it is a very simple process, this means that it could be offloaded to the gpu in a real world scenario</w:t>
       </w:r>
       <w:r>
         <w:t>, which could trivialize the cost</w:t>
@@ -1264,15 +1184,7 @@
         <w:t>For simplicity, we choose a grid of dimension 2, and we choose to path from the top left corner of the grid to the bottom right corner</w:t>
       </w:r>
       <w:r>
-        <w:t xml:space="preserve">, this </w:t>
-      </w:r>
-      <w:proofErr w:type="gramStart"/>
-      <w:r>
-        <w:t>make</w:t>
-      </w:r>
-      <w:proofErr w:type="gramEnd"/>
-      <w:r>
-        <w:t xml:space="preserve"> the solutions easy to visualize</w:t>
+        <w:t>, this make the solutions easy to visualize</w:t>
       </w:r>
       <w:r>
         <w:t xml:space="preserve"> and allows us to </w:t>
@@ -1328,6 +1240,7 @@
     </w:p>
     <w:p>
       <w:r>
+        <w:lastRenderedPageBreak/>
         <w:t xml:space="preserve">We </w:t>
       </w:r>
       <w:r>
@@ -1395,7 +1308,6 @@
         <w:rPr>
           <w:noProof/>
         </w:rPr>
-        <w:lastRenderedPageBreak/>
         <w:drawing>
           <wp:inline distT="0" distB="0" distL="0" distR="0" wp14:anchorId="631C081C" wp14:editId="605283EE">
             <wp:extent cx="5731510" cy="5731510"/>
@@ -1469,13 +1381,8 @@
         <w:t>expanded</w:t>
       </w:r>
       <w:r>
-        <w:t xml:space="preserve"> nodes are marked in </w:t>
-      </w:r>
-      <w:proofErr w:type="gramStart"/>
-      <w:r>
-        <w:t>blue</w:t>
-      </w:r>
-      <w:proofErr w:type="gramEnd"/>
+        <w:t xml:space="preserve"> nodes are marked in blue</w:t>
+      </w:r>
     </w:p>
     <w:p>
       <w:pPr>
@@ -1547,13 +1454,8 @@
         <w:t>7</w:t>
       </w:r>
       <w:r>
-        <w:t xml:space="preserve"> - lookahead ignores huge sections of an empty graph and still generates an optimal </w:t>
-      </w:r>
-      <w:proofErr w:type="gramStart"/>
-      <w:r>
-        <w:t>path</w:t>
-      </w:r>
-      <w:proofErr w:type="gramEnd"/>
+        <w:t xml:space="preserve"> - lookahead ignores huge sections of an empty graph and still generates an optimal path</w:t>
+      </w:r>
     </w:p>
     <w:p>
       <w:r>
@@ -1823,13 +1725,8 @@
         <w:pStyle w:val="Caption"/>
       </w:pPr>
       <w:r>
-        <w:t xml:space="preserve">Figure 9 - another possible pruning rule, if all blue nodes are </w:t>
-      </w:r>
-      <w:proofErr w:type="gramStart"/>
-      <w:r>
-        <w:t>empty</w:t>
-      </w:r>
-      <w:proofErr w:type="gramEnd"/>
+        <w:t>Figure 9 - another possible pruning rule, if all blue nodes are empty</w:t>
+      </w:r>
     </w:p>
     <w:p>
       <w:r>
@@ -1844,15 +1741,7 @@
     </w:p>
     <w:p>
       <w:r>
-        <w:t xml:space="preserve">A final optimization we could make would be to replace the heap with a list of stacks, a stack at index n would store nodes with f = n, this reduces the (amortized) time complexity of pushing and popping from O(log(n)) to </w:t>
-      </w:r>
-      <w:proofErr w:type="gramStart"/>
-      <w:r>
-        <w:t>O(</w:t>
-      </w:r>
-      <w:proofErr w:type="gramEnd"/>
-      <w:r>
-        <w:t>1).</w:t>
+        <w:t>A final optimization we could make would be to replace the heap with a list of stacks, a stack at index n would store nodes with f = n, this reduces the (amortized) time complexity of pushing and popping from O(log(n)) to O(1).</w:t>
       </w:r>
     </w:p>
     <w:p>

</xml_diff>

<commit_message>
replace literals with directional constants
</commit_message>
<xml_diff>
--- a/KIT205 Assignment 2 - Optimizing A Star.docx
+++ b/KIT205 Assignment 2 - Optimizing A Star.docx
@@ -248,13 +248,16 @@
         <w:t>If a node diagonally “behind” us is empty and unsearched, we can skip the nodes on that “side”, since the parent node has an equally good path to these nodes</w:t>
       </w:r>
       <w:r>
-        <w:t xml:space="preserve"> that it will take later</w:t>
-      </w:r>
-      <w:r>
-        <w:t xml:space="preserve">. </w:t>
-      </w:r>
-      <w:r>
-        <w:t>Note that this on its own can have issues, deferring nodes means that they don’t end up in the heap, and are therefore searched out of order. To prevent generating suboptimal paths, we must only perform this optimization if the node diagonally “ahead” of us is also empty.</w:t>
+        <w:t xml:space="preserve"> that it </w:t>
+      </w:r>
+      <w:r>
+        <w:t>can</w:t>
+      </w:r>
+      <w:r>
+        <w:t xml:space="preserve"> take later</w:t>
+      </w:r>
+      <w:r>
+        <w:t>.</w:t>
       </w:r>
     </w:p>
     <w:p>
@@ -262,7 +265,6 @@
         <w:keepNext/>
       </w:pPr>
       <w:r>
-        <w:lastRenderedPageBreak/>
         <w:drawing>
           <wp:inline distT="0" distB="0" distL="0" distR="0" wp14:anchorId="3BCB6D2B" wp14:editId="0627E597">
             <wp:extent cx="1524000" cy="1524000"/>
@@ -322,7 +324,31 @@
         <w:rPr>
           <w:noProof/>
         </w:rPr>
-        <w:t>the node to our lower right will search it later</w:t>
+        <w:t xml:space="preserve">the node to our lower </w:t>
+      </w:r>
+      <w:r>
+        <w:rPr>
+          <w:noProof/>
+        </w:rPr>
+        <w:t>left</w:t>
+      </w:r>
+      <w:r>
+        <w:rPr>
+          <w:noProof/>
+        </w:rPr>
+        <w:t xml:space="preserve"> </w:t>
+      </w:r>
+      <w:r>
+        <w:rPr>
+          <w:noProof/>
+        </w:rPr>
+        <w:t>can</w:t>
+      </w:r>
+      <w:r>
+        <w:rPr>
+          <w:noProof/>
+        </w:rPr>
+        <w:t xml:space="preserve"> search it later</w:t>
       </w:r>
     </w:p>
     <w:p>
@@ -334,6 +360,7 @@
         </w:numPr>
       </w:pPr>
       <w:r>
+        <w:lastRenderedPageBreak/>
         <w:t>If any node adjacent to the current node has a smaller heuristic, we can choose one of these nodes to immediately check after the current node</w:t>
       </w:r>
       <w:r>
@@ -640,61 +667,61 @@
     </w:p>
     <w:p>
       <w:r>
+        <w:t xml:space="preserve">  If should_prune(neighbours):</w:t>
+      </w:r>
+    </w:p>
+    <w:p>
+      <w:r>
+        <w:t xml:space="preserve">    Mark cell at </w:t>
+      </w:r>
+      <w:r>
+        <w:t>position</w:t>
+      </w:r>
+      <w:r>
+        <w:t xml:space="preserve"> as pruned</w:t>
+      </w:r>
+    </w:p>
+    <w:p>
+      <w:r>
+        <w:t xml:space="preserve">    Call Prune on</w:t>
+      </w:r>
+      <w:r>
+        <w:t xml:space="preserve"> all</w:t>
+      </w:r>
+      <w:r>
+        <w:t xml:space="preserve"> </w:t>
+      </w:r>
+      <w:r>
+        <w:t xml:space="preserve">neighbours of </w:t>
+      </w:r>
+      <w:r>
+        <w:t>position</w:t>
+      </w:r>
+    </w:p>
+    <w:p/>
+    <w:p>
+      <w:r>
+        <w:t>Then we simply call Prune on every cell.</w:t>
+      </w:r>
+      <w:r>
+        <w:t xml:space="preserve"> Of course, if we want to optimize this algorithm, we can trivially replace the recursion with </w:t>
+      </w:r>
+      <w:r>
+        <w:t xml:space="preserve">either </w:t>
+      </w:r>
+      <w:r>
+        <w:t>pushes and pops to a stack</w:t>
+      </w:r>
+      <w:r>
+        <w:t xml:space="preserve"> or iterating over the entire graph repeatedly</w:t>
+      </w:r>
+      <w:r>
+        <w:t>.</w:t>
+      </w:r>
+    </w:p>
+    <w:p>
+      <w:r>
         <w:lastRenderedPageBreak/>
-        <w:t xml:space="preserve">  If should_prune(neighbours):</w:t>
-      </w:r>
-    </w:p>
-    <w:p>
-      <w:r>
-        <w:t xml:space="preserve">    Mark cell at </w:t>
-      </w:r>
-      <w:r>
-        <w:t>position</w:t>
-      </w:r>
-      <w:r>
-        <w:t xml:space="preserve"> as pruned</w:t>
-      </w:r>
-    </w:p>
-    <w:p>
-      <w:r>
-        <w:t xml:space="preserve">    Call Prune on</w:t>
-      </w:r>
-      <w:r>
-        <w:t xml:space="preserve"> all</w:t>
-      </w:r>
-      <w:r>
-        <w:t xml:space="preserve"> </w:t>
-      </w:r>
-      <w:r>
-        <w:t xml:space="preserve">neighbours of </w:t>
-      </w:r>
-      <w:r>
-        <w:t>position</w:t>
-      </w:r>
-    </w:p>
-    <w:p/>
-    <w:p>
-      <w:r>
-        <w:t>Then we simply call Prune on every cell.</w:t>
-      </w:r>
-      <w:r>
-        <w:t xml:space="preserve"> Of course, if we want to optimize this algorithm, we can trivially replace the recursion with </w:t>
-      </w:r>
-      <w:r>
-        <w:t xml:space="preserve">either </w:t>
-      </w:r>
-      <w:r>
-        <w:t>pushes and pops to a stack</w:t>
-      </w:r>
-      <w:r>
-        <w:t xml:space="preserve"> or iterating over the entire graph repeatedly</w:t>
-      </w:r>
-      <w:r>
-        <w:t>.</w:t>
-      </w:r>
-    </w:p>
-    <w:p>
-      <w:r>
         <w:t>Since each neighbour</w:t>
       </w:r>
       <w:r>
@@ -853,11 +880,7 @@
     </w:p>
     <w:p>
       <w:r>
-        <w:t xml:space="preserve">In our analysis, we know our start and end points ahead of time, so we can avoid pruning them. In another scenario, we might not know how to avoid pruning away our start and end points. If we </w:t>
-      </w:r>
-      <w:r>
-        <w:lastRenderedPageBreak/>
-        <w:t>prune away the start or end point, we can solve it in two ways, either we can use flood</w:t>
+        <w:t>In our analysis, we know our start and end points ahead of time, so we can avoid pruning them. In another scenario, we might not know how to avoid pruning away our start and end points. If we prune away the start or end point, we can solve it in two ways, either we can use flood</w:t>
       </w:r>
       <w:r>
         <w:t xml:space="preserve"> </w:t>
@@ -947,7 +970,11 @@
         <w:t xml:space="preserve">) nodes, where n is the dimensionality of our grid. </w:t>
       </w:r>
       <w:r>
-        <w:t>On an arbitrary graph, the average case time complexity is O(b*</w:t>
+        <w:t xml:space="preserve">On an arbitrary </w:t>
+      </w:r>
+      <w:r>
+        <w:lastRenderedPageBreak/>
+        <w:t>graph, the average case time complexity is O(b*</w:t>
       </w:r>
       <w:r>
         <w:rPr>
@@ -1240,74 +1267,74 @@
     </w:p>
     <w:p>
       <w:r>
+        <w:t xml:space="preserve">We </w:t>
+      </w:r>
+      <w:r>
+        <w:t>compared</w:t>
+      </w:r>
+      <w:r>
+        <w:t xml:space="preserve"> the performance of</w:t>
+      </w:r>
+      <w:r>
+        <w:t xml:space="preserve"> A*, lookahead, pruning, and lookahead with pruning</w:t>
+      </w:r>
+      <w:r>
+        <w:t xml:space="preserve"> on various grid sizes</w:t>
+      </w:r>
+      <w:r>
+        <w:t>.</w:t>
+      </w:r>
+      <w:r>
+        <w:t xml:space="preserve"> We also </w:t>
+      </w:r>
+      <w:r>
+        <w:t xml:space="preserve">recorded </w:t>
+      </w:r>
+      <w:r>
+        <w:t>the number of nodes visited</w:t>
+      </w:r>
+      <w:r>
+        <w:t xml:space="preserve"> for each algorithm</w:t>
+      </w:r>
+      <w:r>
+        <w:t xml:space="preserve">, to </w:t>
+      </w:r>
+      <w:r>
+        <w:t>determine</w:t>
+      </w:r>
+      <w:r>
+        <w:t xml:space="preserve"> whether our assumptions about lookahead and pruning being constant factor reductions in number of nodes visited is true.</w:t>
+      </w:r>
+    </w:p>
+    <w:p>
+      <w:r>
+        <w:t>Lookahead proved to be very effective in low density maps as can be seen in the figure</w:t>
+      </w:r>
+      <w:r>
+        <w:t>s</w:t>
+      </w:r>
+      <w:r>
+        <w:t xml:space="preserve"> below, in this example</w:t>
+      </w:r>
+      <w:r>
+        <w:t xml:space="preserve"> A* took 220x as long,</w:t>
+      </w:r>
+      <w:r>
+        <w:t xml:space="preserve"> </w:t>
+      </w:r>
+      <w:r>
+        <w:t>and pushed 384x as many nodes to the heap.</w:t>
+      </w:r>
+    </w:p>
+    <w:p>
+      <w:pPr>
+        <w:keepNext/>
+      </w:pPr>
+      <w:r>
+        <w:rPr>
+          <w:noProof/>
+        </w:rPr>
         <w:lastRenderedPageBreak/>
-        <w:t xml:space="preserve">We </w:t>
-      </w:r>
-      <w:r>
-        <w:t>compared</w:t>
-      </w:r>
-      <w:r>
-        <w:t xml:space="preserve"> the performance of</w:t>
-      </w:r>
-      <w:r>
-        <w:t xml:space="preserve"> A*, lookahead, pruning, and lookahead with pruning</w:t>
-      </w:r>
-      <w:r>
-        <w:t xml:space="preserve"> on various grid sizes</w:t>
-      </w:r>
-      <w:r>
-        <w:t>.</w:t>
-      </w:r>
-      <w:r>
-        <w:t xml:space="preserve"> We also </w:t>
-      </w:r>
-      <w:r>
-        <w:t xml:space="preserve">recorded </w:t>
-      </w:r>
-      <w:r>
-        <w:t>the number of nodes visited</w:t>
-      </w:r>
-      <w:r>
-        <w:t xml:space="preserve"> for each algorithm</w:t>
-      </w:r>
-      <w:r>
-        <w:t xml:space="preserve">, to </w:t>
-      </w:r>
-      <w:r>
-        <w:t>determine</w:t>
-      </w:r>
-      <w:r>
-        <w:t xml:space="preserve"> whether our assumptions about lookahead and pruning being constant factor reductions in number of nodes visited is true.</w:t>
-      </w:r>
-    </w:p>
-    <w:p>
-      <w:r>
-        <w:t>Lookahead proved to be very effective in low density maps as can be seen in the figure</w:t>
-      </w:r>
-      <w:r>
-        <w:t>s</w:t>
-      </w:r>
-      <w:r>
-        <w:t xml:space="preserve"> below, in this example</w:t>
-      </w:r>
-      <w:r>
-        <w:t xml:space="preserve"> A* took 220x as long,</w:t>
-      </w:r>
-      <w:r>
-        <w:t xml:space="preserve"> </w:t>
-      </w:r>
-      <w:r>
-        <w:t>and pushed 384x as many nodes to the heap.</w:t>
-      </w:r>
-    </w:p>
-    <w:p>
-      <w:pPr>
-        <w:keepNext/>
-      </w:pPr>
-      <w:r>
-        <w:rPr>
-          <w:noProof/>
-        </w:rPr>
         <w:drawing>
           <wp:inline distT="0" distB="0" distL="0" distR="0" wp14:anchorId="631C081C" wp14:editId="605283EE">
             <wp:extent cx="5731510" cy="5731510"/>

</xml_diff>